<commit_message>
Documento de Test y cambios menores
</commit_message>
<xml_diff>
--- a/docs/01 - Actas de reunion/Proyecto I - Psicotécnico.docx
+++ b/docs/01 - Actas de reunion/Proyecto I - Psicotécnico.docx
@@ -60,75 +60,90 @@
         <w:t>, llevado adelante por un Psicólogo matriculado, se</w:t>
       </w:r>
       <w:r>
-        <w:t xml:space="preserve"> </w:t>
+        <w:t xml:space="preserve"> aplica de manera casi completamente analógica, utilizando formularios impresos y obteniendo indicadores estadísticos mediante cálculos manuales o ayudados por una planilla de Excel. La propuesta es generar una solución acorde a las nuevas tecnologías disponibles, que no solo facilite la aplicación </w:t>
+      </w:r>
+      <w:proofErr w:type="gramStart"/>
+      <w:r>
+        <w:t>del test</w:t>
+      </w:r>
+      <w:proofErr w:type="gramEnd"/>
+      <w:r>
+        <w:t>, sino que además otorgue al profesional los indicadores de manera instantánea</w:t>
+      </w:r>
+      <w:r>
+        <w:t xml:space="preserve">, permita generar </w:t>
+      </w:r>
+      <w:r>
+        <w:t>estadísticas que agreguen valor al proceso</w:t>
+      </w:r>
+      <w:r>
+        <w:t xml:space="preserve"> y</w:t>
+      </w:r>
+      <w:r>
+        <w:t xml:space="preserve"> también </w:t>
+      </w:r>
+      <w:r>
+        <w:t xml:space="preserve">disponer de </w:t>
+      </w:r>
+      <w:r>
+        <w:t>la posibilidad de aplicar</w:t>
+      </w:r>
+      <w:r>
+        <w:t>los de forma remota</w:t>
+      </w:r>
+      <w:r>
+        <w:t>.</w:t>
+      </w:r>
+    </w:p>
+    <w:p>
+      <w:pPr>
+        <w:pStyle w:val="Ttulo1"/>
+        <w:jc w:val="right"/>
+      </w:pPr>
+      <w:r>
+        <w:t>Tecnologías</w:t>
+      </w:r>
+    </w:p>
+    <w:p>
+      <w:r>
+        <w:tab/>
+      </w:r>
+    </w:p>
+    <w:p>
+      <w:pPr>
+        <w:jc w:val="both"/>
+      </w:pPr>
+      <w:r>
+        <w:tab/>
+        <w:t xml:space="preserve">Aplicación </w:t>
+      </w:r>
+      <w:r>
+        <w:t>web</w:t>
+      </w:r>
+      <w:r>
+        <w:t xml:space="preserve"> para el profesional que le permita </w:t>
+      </w:r>
+      <w:r>
+        <w:t xml:space="preserve">generar una evaluación psicológica con una batería </w:t>
+      </w:r>
+      <w:proofErr w:type="gramStart"/>
+      <w:r>
+        <w:t>de test</w:t>
+      </w:r>
+      <w:proofErr w:type="gramEnd"/>
+      <w:r>
+        <w:t xml:space="preserve"> para evaluar al sujeto</w:t>
       </w:r>
       <w:bookmarkStart w:id="0" w:name="_GoBack"/>
       <w:bookmarkEnd w:id="0"/>
       <w:r>
-        <w:t xml:space="preserve">aplica de manera casi completamente analógica, utilizando formularios impresos y obteniendo indicadores estadísticos mediante cálculos manuales o ayudados por una planilla de Excel. La propuesta es generar una solución acorde a las nuevas tecnologías disponibles, que no solo facilite la aplicación </w:t>
-      </w:r>
-      <w:proofErr w:type="gramStart"/>
-      <w:r>
-        <w:t>del test</w:t>
-      </w:r>
-      <w:proofErr w:type="gramEnd"/>
-      <w:r>
-        <w:t>, sino que además otorgue al profesional los indicadores de manera instantánea</w:t>
-      </w:r>
-      <w:r>
-        <w:t xml:space="preserve">, permita generar </w:t>
-      </w:r>
-      <w:r>
-        <w:t>estadísticas que agreguen valor al proceso</w:t>
-      </w:r>
-      <w:r>
-        <w:t xml:space="preserve"> y</w:t>
-      </w:r>
-      <w:r>
-        <w:t xml:space="preserve"> también </w:t>
-      </w:r>
-      <w:r>
-        <w:t xml:space="preserve">disponer de </w:t>
-      </w:r>
-      <w:r>
-        <w:t>la posibilidad de aplicar</w:t>
-      </w:r>
-      <w:r>
-        <w:t>los de forma remota</w:t>
-      </w:r>
-      <w:r>
-        <w:t>.</w:t>
+        <w:t>, interfaz para observar los resultados por candidato y registro de estadísticas.</w:t>
       </w:r>
     </w:p>
     <w:p>
       <w:pPr>
-        <w:pStyle w:val="Ttulo1"/>
-        <w:jc w:val="right"/>
-      </w:pPr>
-      <w:r>
-        <w:t>Tecnologías</w:t>
-      </w:r>
-    </w:p>
-    <w:p>
-      <w:r>
-        <w:tab/>
-      </w:r>
-    </w:p>
-    <w:p>
-      <w:r>
-        <w:tab/>
-        <w:t xml:space="preserve">Aplicación móvil para el profesional que le permita enviar un </w:t>
-      </w:r>
-      <w:proofErr w:type="gramStart"/>
-      <w:r>
-        <w:t>link</w:t>
-      </w:r>
-      <w:proofErr w:type="gramEnd"/>
-      <w:r>
-        <w:t xml:space="preserve"> único al candidato con la batería de test a realizar, interfaz para observar los resultados por candidato y registro de estadísticas.</w:t>
-      </w:r>
-    </w:p>
-    <w:p>
+        <w:jc w:val="both"/>
+      </w:pPr>
       <w:r>
         <w:tab/>
         <w:t xml:space="preserve">Página web para que los candidatos puedan tomar </w:t>
@@ -320,7 +335,7 @@
         <v:path o:extrusionok="f" gradientshapeok="t" o:connecttype="rect"/>
         <o:lock v:ext="edit" aspectratio="t"/>
       </v:shapetype>
-      <v:shape id="_x0000_i1032" type="#_x0000_t75" style="width:11.25pt;height:11.25pt" o:bullet="t">
+      <v:shape id="_x0000_i1029" type="#_x0000_t75" style="width:11.25pt;height:11.25pt" o:bullet="t">
         <v:imagedata r:id="rId1" o:title="mso95DC"/>
       </v:shape>
     </w:pict>

</xml_diff>